<commit_message>
think i'm finally done with story oof
</commit_message>
<xml_diff>
--- a/storytellingsources/story.docx
+++ b/storytellingsources/story.docx
@@ -107,10 +107,13 @@
         <w:t xml:space="preserve">Barnes and Noble </w:t>
       </w:r>
       <w:r>
-        <w:t xml:space="preserve">spent over $1 billion developing the Nook in a </w:t>
-      </w:r>
-      <w:r>
-        <w:t>failed attempt</w:t>
+        <w:t>spent over $1 billion developing the Nook in a</w:t>
+      </w:r>
+      <w:r>
+        <w:t>n</w:t>
+      </w:r>
+      <w:r>
+        <w:t xml:space="preserve"> attempt</w:t>
       </w:r>
       <w:r>
         <w:t xml:space="preserve"> </w:t>
@@ -137,7 +140,13 @@
         <w:t xml:space="preserve">early </w:t>
       </w:r>
       <w:r>
-        <w:t>2011.</w:t>
+        <w:t>2011</w:t>
+      </w:r>
+      <w:r>
+        <w:t xml:space="preserve"> with over 600 stores</w:t>
+      </w:r>
+      <w:r>
+        <w:t>.</w:t>
       </w:r>
     </w:p>
     <w:p>
@@ -151,16 +160,7 @@
         <w:t>all but wiped out</w:t>
       </w:r>
       <w:r>
-        <w:t>, ind</w:t>
-      </w:r>
-      <w:r>
-        <w:t>ependent</w:t>
-      </w:r>
-      <w:r>
-        <w:t xml:space="preserve"> stores largely no longer </w:t>
-      </w:r>
-      <w:r>
-        <w:t>ha</w:t>
+        <w:t>, independent stores largely no longer ha</w:t>
       </w:r>
       <w:r>
         <w:t>d</w:t>
@@ -169,10 +169,7 @@
         <w:t xml:space="preserve"> </w:t>
       </w:r>
       <w:r>
-        <w:t>to compete with them.</w:t>
-      </w:r>
-      <w:r>
-        <w:t xml:space="preserve"> However, they also</w:t>
+        <w:t>to compete with them. However, they also</w:t>
       </w:r>
       <w:r>
         <w:t xml:space="preserve"> d</w:t>
@@ -359,6 +356,9 @@
       <w:r>
         <w:t xml:space="preserve"> E-commerce itself was still fairly young, and while it was growing, both customers and sellers had problems to work out and new technologies to get used to.</w:t>
       </w:r>
+      <w:r>
+        <w:t xml:space="preserve"> Borders sold its online business to Amazon in 2001.</w:t>
+      </w:r>
     </w:p>
     <w:p>
       <w:r>
@@ -399,16 +399,22 @@
         <w:t xml:space="preserve">. </w:t>
       </w:r>
       <w:r>
-        <w:t xml:space="preserve">Barnes and Noble released the Nook e-reader in 2009, but </w:t>
-      </w:r>
-      <w:r>
-        <w:t>the Kindle far outpaced it in popularity</w:t>
-      </w:r>
-      <w:r>
-        <w:t>.</w:t>
+        <w:t xml:space="preserve">Barnes and Noble released the Nook e-reader in 2009, </w:t>
+      </w:r>
+      <w:r>
+        <w:t>which managed to contend with the Kindle for a while before fading.</w:t>
       </w:r>
       <w:r>
         <w:t xml:space="preserve"> </w:t>
+      </w:r>
+      <w:r>
+        <w:t>Borders relaunched its own online retail site in 2008 in an attempt to save itself, but</w:t>
+      </w:r>
+      <w:r>
+        <w:t xml:space="preserve"> arrived</w:t>
+      </w:r>
+      <w:r>
+        <w:t xml:space="preserve"> too late.</w:t>
       </w:r>
     </w:p>
     <w:p>

</xml_diff>